<commit_message>
TA7 report #2: update CakeML filter description (#3)
* TA7 report #2: update CakeML filter description

* TA7 report #2: describe improvements to CakeML filter
</commit_message>
<xml_diff>
--- a/TA7/Tool Assessment 2/CASE Tool Demo.docx
+++ b/TA7/Tool Assessment 2/CASE Tool Demo.docx
@@ -1,6 +1,6 @@
 
 <file path=word/document.xml><?xml version="1.0" encoding="utf-8"?>
-<w:document xmlns:wpc="http://schemas.microsoft.com/office/word/2010/wordprocessingCanvas" xmlns:mc="http://schemas.openxmlformats.org/markup-compatibility/2006" xmlns:o="urn:schemas-microsoft-com:office:office" xmlns:r="http://schemas.openxmlformats.org/officeDocument/2006/relationships" xmlns:m="http://schemas.openxmlformats.org/officeDocument/2006/math" xmlns:v="urn:schemas-microsoft-com:vml" xmlns:wp14="http://schemas.microsoft.com/office/word/2010/wordprocessingDrawing" xmlns:wp="http://schemas.openxmlformats.org/drawingml/2006/wordprocessingDrawing" xmlns:w10="urn:schemas-microsoft-com:office:word" xmlns:w="http://schemas.openxmlformats.org/wordprocessingml/2006/main" xmlns:w14="http://schemas.microsoft.com/office/word/2010/wordml" xmlns:w15="http://schemas.microsoft.com/office/word/2012/wordml" xmlns:wpg="http://schemas.microsoft.com/office/word/2010/wordprocessingGroup" xmlns:wpi="http://schemas.microsoft.com/office/word/2010/wordprocessingInk" xmlns:wne="http://schemas.microsoft.com/office/word/2006/wordml" xmlns:wps="http://schemas.microsoft.com/office/word/2010/wordprocessingShape" mc:Ignorable="w14 w15 wp14">
+<w:document xmlns:wpc="http://schemas.microsoft.com/office/word/2010/wordprocessingCanvas" xmlns:cx="http://schemas.microsoft.com/office/drawing/2014/chartex" xmlns:cx1="http://schemas.microsoft.com/office/drawing/2015/9/8/chartex" xmlns:cx2="http://schemas.microsoft.com/office/drawing/2015/10/21/chartex" xmlns:cx3="http://schemas.microsoft.com/office/drawing/2016/5/9/chartex" xmlns:cx4="http://schemas.microsoft.com/office/drawing/2016/5/10/chartex" xmlns:cx5="http://schemas.microsoft.com/office/drawing/2016/5/11/chartex" xmlns:cx6="http://schemas.microsoft.com/office/drawing/2016/5/12/chartex" xmlns:cx7="http://schemas.microsoft.com/office/drawing/2016/5/13/chartex" xmlns:cx8="http://schemas.microsoft.com/office/drawing/2016/5/14/chartex" xmlns:mc="http://schemas.openxmlformats.org/markup-compatibility/2006" xmlns:aink="http://schemas.microsoft.com/office/drawing/2016/ink" xmlns:am3d="http://schemas.microsoft.com/office/drawing/2017/model3d" xmlns:o="urn:schemas-microsoft-com:office:office" xmlns:r="http://schemas.openxmlformats.org/officeDocument/2006/relationships" xmlns:m="http://schemas.openxmlformats.org/officeDocument/2006/math" xmlns:v="urn:schemas-microsoft-com:vml" xmlns:wp14="http://schemas.microsoft.com/office/word/2010/wordprocessingDrawing" xmlns:wp="http://schemas.openxmlformats.org/drawingml/2006/wordprocessingDrawing" xmlns:w10="urn:schemas-microsoft-com:office:word" xmlns:w="http://schemas.openxmlformats.org/wordprocessingml/2006/main" xmlns:w14="http://schemas.microsoft.com/office/word/2010/wordml" xmlns:w15="http://schemas.microsoft.com/office/word/2012/wordml" xmlns:w16cid="http://schemas.microsoft.com/office/word/2016/wordml/cid" xmlns:w16se="http://schemas.microsoft.com/office/word/2015/wordml/symex" xmlns:wpg="http://schemas.microsoft.com/office/word/2010/wordprocessingGroup" xmlns:wpi="http://schemas.microsoft.com/office/word/2010/wordprocessingInk" xmlns:wne="http://schemas.microsoft.com/office/word/2006/wordml" xmlns:wps="http://schemas.microsoft.com/office/word/2010/wordprocessingShape" mc:Ignorable="w14 w15 w16se w16cid wp14">
   <w:body>
     <w:p>
       <w:pPr>
@@ -46,8 +46,6 @@
           <w:sz w:val="28"/>
         </w:rPr>
       </w:pPr>
-      <w:bookmarkStart w:id="0" w:name="_GoBack"/>
-      <w:bookmarkEnd w:id="0"/>
       <w:r>
         <w:rPr>
           <w:sz w:val="28"/>
@@ -243,7 +241,7 @@
         <w:pStyle w:val="Caption"/>
         <w:jc w:val="center"/>
       </w:pPr>
-      <w:bookmarkStart w:id="1" w:name="_Ref511391212"/>
+      <w:bookmarkStart w:id="0" w:name="_Ref511391212"/>
       <w:r>
         <w:t xml:space="preserve">Figure </w:t>
       </w:r>
@@ -277,7 +275,7 @@
         </w:rPr>
         <w:fldChar w:fldCharType="end"/>
       </w:r>
-      <w:bookmarkEnd w:id="1"/>
+      <w:bookmarkEnd w:id="0"/>
       <w:r>
         <w:t>. Waypoint Navigation System</w:t>
       </w:r>
@@ -459,7 +457,7 @@
         <w:pStyle w:val="Caption"/>
         <w:jc w:val="center"/>
       </w:pPr>
-      <w:bookmarkStart w:id="2" w:name="_Ref511396452"/>
+      <w:bookmarkStart w:id="1" w:name="_Ref511396452"/>
       <w:r>
         <w:t xml:space="preserve">Figure </w:t>
       </w:r>
@@ -493,7 +491,7 @@
         </w:rPr>
         <w:fldChar w:fldCharType="end"/>
       </w:r>
-      <w:bookmarkEnd w:id="2"/>
+      <w:bookmarkEnd w:id="1"/>
       <w:r>
         <w:t xml:space="preserve">. </w:t>
       </w:r>
@@ -905,7 +903,7 @@
         <w:pStyle w:val="Caption"/>
         <w:jc w:val="center"/>
       </w:pPr>
-      <w:bookmarkStart w:id="3" w:name="_Ref511396465"/>
+      <w:bookmarkStart w:id="2" w:name="_Ref511396465"/>
       <w:r>
         <w:t xml:space="preserve">Figure </w:t>
       </w:r>
@@ -939,7 +937,7 @@
         </w:rPr>
         <w:fldChar w:fldCharType="end"/>
       </w:r>
-      <w:bookmarkEnd w:id="3"/>
+      <w:bookmarkEnd w:id="2"/>
       <w:r>
         <w:t>. AADL model</w:t>
       </w:r>
@@ -1380,7 +1378,7 @@
         <w:pStyle w:val="Caption"/>
         <w:jc w:val="center"/>
       </w:pPr>
-      <w:bookmarkStart w:id="4" w:name="_Ref519171123"/>
+      <w:bookmarkStart w:id="3" w:name="_Ref519171123"/>
       <w:r>
         <w:t xml:space="preserve">Table </w:t>
       </w:r>
@@ -1414,7 +1412,7 @@
         </w:rPr>
         <w:fldChar w:fldCharType="end"/>
       </w:r>
-      <w:bookmarkEnd w:id="4"/>
+      <w:bookmarkEnd w:id="3"/>
       <w:r>
         <w:t>. UAS Requirements</w:t>
       </w:r>
@@ -1508,15 +1506,7 @@
         <w:t>, we can generate an assurance case</w:t>
       </w:r>
       <w:r>
-        <w:t xml:space="preserve"> using the </w:t>
-      </w:r>
-      <w:proofErr w:type="gramStart"/>
-      <w:r>
-        <w:t>Resolute</w:t>
-      </w:r>
-      <w:proofErr w:type="gramEnd"/>
-      <w:r>
-        <w:t xml:space="preserve"> tool</w:t>
+        <w:t xml:space="preserve"> using the Resolute tool</w:t>
       </w:r>
       <w:r>
         <w:t xml:space="preserve"> to give ourselves confidence in the system design</w:t>
@@ -1563,13 +1553,8 @@
         <w:t xml:space="preserve"> directory</w:t>
       </w:r>
       <w:r>
-        <w:t xml:space="preserve"> (</w:t>
-      </w:r>
-      <w:proofErr w:type="gramStart"/>
-      <w:r>
-        <w:t>see )</w:t>
-      </w:r>
-      <w:proofErr w:type="gramEnd"/>
+        <w:t xml:space="preserve"> (see )</w:t>
+      </w:r>
       <w:r>
         <w:t>.  T</w:t>
       </w:r>
@@ -1578,15 +1563,7 @@
       </w:r>
       <w:r>
         <w:lastRenderedPageBreak/>
-        <w:t xml:space="preserve">will be loaded by default.  Launch OSATE by clicking on the Debug icon (shown </w:t>
-      </w:r>
-      <w:proofErr w:type="gramStart"/>
-      <w:r>
-        <w:t>in )</w:t>
-      </w:r>
-      <w:proofErr w:type="gramEnd"/>
-      <w:r>
-        <w:t>.  In future versions, building OSATE will not be necessary, and CASE tools will be integrated directly with the standalone OSATE application.</w:t>
+        <w:t>will be loaded by default.  Launch OSATE by clicking on the Debug icon (shown in ).  In future versions, building OSATE will not be necessary, and CASE tools will be integrated directly with the standalone OSATE application.</w:t>
       </w:r>
       <w:r>
         <w:t xml:space="preserve">  OSATE</w:t>
@@ -1691,7 +1668,7 @@
         <w:pStyle w:val="Caption"/>
         <w:jc w:val="center"/>
       </w:pPr>
-      <w:bookmarkStart w:id="5" w:name="_Ref519172502"/>
+      <w:bookmarkStart w:id="4" w:name="_Ref519172502"/>
       <w:r>
         <w:t xml:space="preserve">Figure </w:t>
       </w:r>
@@ -1725,30 +1702,14 @@
         </w:rPr>
         <w:fldChar w:fldCharType="end"/>
       </w:r>
-      <w:bookmarkEnd w:id="5"/>
+      <w:bookmarkEnd w:id="4"/>
       <w:r>
         <w:t>. OSATE Architecture Analysis and Design Language tool.</w:t>
       </w:r>
     </w:p>
     <w:p>
       <w:r>
-        <w:t xml:space="preserve">Upon opening the tool, the </w:t>
-      </w:r>
-      <w:proofErr w:type="spellStart"/>
-      <w:r>
-        <w:t>SW.aadl</w:t>
-      </w:r>
-      <w:proofErr w:type="spellEnd"/>
-      <w:r>
-        <w:t xml:space="preserve"> file should already be open in the editor.  If not, expand the </w:t>
-      </w:r>
-      <w:proofErr w:type="spellStart"/>
-      <w:r>
-        <w:t>CASE_simple_example</w:t>
-      </w:r>
-      <w:proofErr w:type="spellEnd"/>
-      <w:r>
-        <w:t xml:space="preserve">/AADL folders in the </w:t>
+        <w:t xml:space="preserve">Upon opening the tool, the SW.aadl file should already be open in the editor.  If not, expand the CASE_simple_example/AADL folders in the </w:t>
       </w:r>
       <w:r>
         <w:t>N</w:t>
@@ -1760,23 +1721,7 @@
         <w:t>ion pane</w:t>
       </w:r>
       <w:r>
-        <w:t xml:space="preserve"> and double-click on the </w:t>
-      </w:r>
-      <w:proofErr w:type="spellStart"/>
-      <w:r>
-        <w:t>SW.aadl</w:t>
-      </w:r>
-      <w:proofErr w:type="spellEnd"/>
-      <w:r>
-        <w:t xml:space="preserve"> file.  The other files in the navigation pane correspond to other systems in our UAS architecture.  For example, </w:t>
-      </w:r>
-      <w:proofErr w:type="spellStart"/>
-      <w:r>
-        <w:t>MC.aadl</w:t>
-      </w:r>
-      <w:proofErr w:type="spellEnd"/>
-      <w:r>
-        <w:t xml:space="preserve"> describes the architecture for the Mission Computer.  For a graphical view of any of the systems, right-click on the system in the navigation pane and select “Open Diagram” (or “Create Diagram…” if one does not already exist).</w:t>
+        <w:t xml:space="preserve"> and double-click on the SW.aadl file.  The other files in the navigation pane correspond to other systems in our UAS architecture.  For example, MC.aadl describes the architecture for the Mission Computer.  For a graphical view of any of the systems, right-click on the system in the navigation pane and select “Open Diagram” (or “Create Diagram…” if one does not already exist).</w:t>
       </w:r>
       <w:r>
         <w:t xml:space="preserve">  Note that AADL models can be represented both declaratively using a text editor, or graphically.  </w:t>
@@ -1811,15 +1756,7 @@
     </w:p>
     <w:p>
       <w:r>
-        <w:t>Each thread also has associated AGREE contracts specified, which provide guarantees on their output, assuming specific input.  The software implementation (</w:t>
-      </w:r>
-      <w:proofErr w:type="spellStart"/>
-      <w:r>
-        <w:t>MC_SW.Impl</w:t>
-      </w:r>
-      <w:proofErr w:type="spellEnd"/>
-      <w:r>
-        <w:t>) specifies how each component is connected.</w:t>
+        <w:t>Each thread also has associated AGREE contracts specified, which provide guarantees on their output, assuming specific input.  The software implementation (MC_SW.Impl) specifies how each component is connected.</w:t>
       </w:r>
     </w:p>
     <w:p>
@@ -1841,13 +1778,8 @@
         <w:t>.</w:t>
       </w:r>
       <w:r>
-        <w:t xml:space="preserve">  This figure corresponds to a simplified version of the </w:t>
-      </w:r>
-      <w:proofErr w:type="spellStart"/>
-      <w:r>
-        <w:t>SW.aadl</w:t>
-      </w:r>
-      <w:proofErr w:type="spellEnd"/>
+        <w:t xml:space="preserve">  This figure corresponds to a simplified version of the SW.aadl</w:t>
+      </w:r>
       <w:r>
         <w:t xml:space="preserve"> model</w:t>
       </w:r>
@@ -1916,7 +1848,7 @@
         <w:pStyle w:val="Caption"/>
         <w:jc w:val="center"/>
       </w:pPr>
-      <w:bookmarkStart w:id="6" w:name="_Ref519174191"/>
+      <w:bookmarkStart w:id="5" w:name="_Ref519174191"/>
       <w:r>
         <w:t xml:space="preserve">Figure </w:t>
       </w:r>
@@ -1950,7 +1882,7 @@
         </w:rPr>
         <w:fldChar w:fldCharType="end"/>
       </w:r>
-      <w:bookmarkEnd w:id="6"/>
+      <w:bookmarkEnd w:id="5"/>
       <w:r>
         <w:t>. Initial SW Architecture.</w:t>
       </w:r>
@@ -2058,7 +1990,7 @@
         <w:pStyle w:val="Caption"/>
         <w:jc w:val="center"/>
       </w:pPr>
-      <w:bookmarkStart w:id="7" w:name="_Ref519174528"/>
+      <w:bookmarkStart w:id="6" w:name="_Ref519174528"/>
       <w:r>
         <w:t xml:space="preserve">Figure </w:t>
       </w:r>
@@ -2092,7 +2024,7 @@
         </w:rPr>
         <w:fldChar w:fldCharType="end"/>
       </w:r>
-      <w:bookmarkEnd w:id="7"/>
+      <w:bookmarkEnd w:id="6"/>
       <w:r>
         <w:t>. Waypoint Manager.</w:t>
       </w:r>
@@ -2180,23 +2112,7 @@
         </w:r>
       </w:fldSimple>
       <w:r>
-        <w:t xml:space="preserve">, we run AGREE.  To do this, select the “Process </w:t>
-      </w:r>
-      <w:proofErr w:type="spellStart"/>
-      <w:r>
-        <w:t>Impl</w:t>
-      </w:r>
-      <w:proofErr w:type="spellEnd"/>
-      <w:r>
-        <w:t xml:space="preserve"> </w:t>
-      </w:r>
-      <w:proofErr w:type="spellStart"/>
-      <w:r>
-        <w:t>MC_SW.Impl</w:t>
-      </w:r>
-      <w:proofErr w:type="spellEnd"/>
-      <w:r>
-        <w:t xml:space="preserve">” item in the Outline pane and then select AGREE </w:t>
+        <w:t xml:space="preserve">, we run AGREE.  To do this, select the “Process Impl MC_SW.Impl” item in the Outline pane and then select AGREE </w:t>
       </w:r>
       <w:r>
         <w:sym w:font="Wingdings" w:char="F0E0"/>
@@ -2296,7 +2212,7 @@
         <w:pStyle w:val="Caption"/>
         <w:jc w:val="center"/>
       </w:pPr>
-      <w:bookmarkStart w:id="8" w:name="_Ref519175330"/>
+      <w:bookmarkStart w:id="7" w:name="_Ref519175330"/>
       <w:r>
         <w:t xml:space="preserve">Figure </w:t>
       </w:r>
@@ -2330,7 +2246,7 @@
         </w:rPr>
         <w:fldChar w:fldCharType="end"/>
       </w:r>
-      <w:bookmarkEnd w:id="8"/>
+      <w:bookmarkEnd w:id="7"/>
       <w:r>
         <w:t>. Running AGREE.</w:t>
       </w:r>
@@ -2386,7 +2302,7 @@
         <w:pStyle w:val="Caption"/>
         <w:jc w:val="center"/>
       </w:pPr>
-      <w:bookmarkStart w:id="9" w:name="_Ref519175439"/>
+      <w:bookmarkStart w:id="8" w:name="_Ref519175439"/>
       <w:r>
         <w:t xml:space="preserve">Figure </w:t>
       </w:r>
@@ -2420,7 +2336,7 @@
         </w:rPr>
         <w:fldChar w:fldCharType="end"/>
       </w:r>
-      <w:bookmarkEnd w:id="9"/>
+      <w:bookmarkEnd w:id="8"/>
       <w:r>
         <w:t>. AGREE output.</w:t>
       </w:r>
@@ -2428,26 +2344,10 @@
     <w:p/>
     <w:p>
       <w:r>
-        <w:t xml:space="preserve">Now that we are convinced that our current design satisfies its requirements, we wish to perform an analysis to look for requirement gaps, specifically with respect to cyber-security.  Our development environment enables the addition of model analysis tools, and we can run our design through a TA1 tool, such as Charles River Analytics’ </w:t>
-      </w:r>
-      <w:proofErr w:type="spellStart"/>
-      <w:r>
-        <w:t>GearCASE</w:t>
-      </w:r>
-      <w:proofErr w:type="spellEnd"/>
-      <w:r>
-        <w:t xml:space="preserve"> tool.  </w:t>
-      </w:r>
-      <w:r>
-        <w:t xml:space="preserve">Although </w:t>
-      </w:r>
-      <w:proofErr w:type="spellStart"/>
-      <w:r>
-        <w:t>GearCASE</w:t>
-      </w:r>
-      <w:proofErr w:type="spellEnd"/>
-      <w:r>
-        <w:t xml:space="preserve"> is not yet integrated with our environment, we have created a place-holder for it, which can be run by selecting CASE </w:t>
+        <w:t xml:space="preserve">Now that we are convinced that our current design satisfies its requirements, we wish to perform an analysis to look for requirement gaps, specifically with respect to cyber-security.  Our development environment enables the addition of model analysis tools, and we can run our design through a TA1 tool, such as Charles River Analytics’ GearCASE tool.  </w:t>
+      </w:r>
+      <w:r>
+        <w:t xml:space="preserve">Although GearCASE is not yet integrated with our environment, we have created a place-holder for it, which can be run by selecting CASE </w:t>
       </w:r>
       <w:r>
         <w:sym w:font="Wingdings" w:char="F0E0"/>
@@ -2459,41 +2359,12 @@
         <w:sym w:font="Wingdings" w:char="F0E0"/>
       </w:r>
       <w:r>
-        <w:t xml:space="preserve"> </w:t>
-      </w:r>
-      <w:proofErr w:type="spellStart"/>
-      <w:r>
-        <w:t>GearCASE</w:t>
-      </w:r>
-      <w:proofErr w:type="spellEnd"/>
-      <w:r>
-        <w:t xml:space="preserve"> from the OSATE menu.  </w:t>
-      </w:r>
-      <w:proofErr w:type="spellStart"/>
-      <w:r>
-        <w:t>GearCASE</w:t>
-      </w:r>
-      <w:proofErr w:type="spellEnd"/>
-      <w:r>
-        <w:t xml:space="preserve"> will analyze the model and identify missing cyber requirements.  These requirements will be presented to the user, with an option to import each requirement into the model, or to ignore the requirement.  If the user chooses to ignore a requirement, rationale can be entered and perhaps saved to a log file for traceability (requirement omission log generation is not yet implemented).  </w:t>
-      </w:r>
-    </w:p>
-    <w:p>
-      <w:proofErr w:type="gramStart"/>
-      <w:r>
-        <w:t>Figure ???</w:t>
-      </w:r>
-      <w:proofErr w:type="gramEnd"/>
-      <w:r>
-        <w:t xml:space="preserve"> </w:t>
-      </w:r>
-      <w:proofErr w:type="gramStart"/>
-      <w:r>
-        <w:t>shows</w:t>
-      </w:r>
-      <w:proofErr w:type="gramEnd"/>
-      <w:r>
-        <w:t xml:space="preserve"> the current version of the cyber requirement input form.  Each requirement includes a check box to indicate whether to import the requirement, a short name, a text description,</w:t>
+        <w:t xml:space="preserve"> GearCASE from the OSATE menu.  GearCASE will analyze the model and identify missing cyber requirements.  These requirements will be presented to the user, with an option to import each requirement into the model, or to ignore the requirement.  If the user chooses to ignore a requirement, rationale can be entered and perhaps saved to a log file for traceability (requirement omission log generation is not yet implemented).  </w:t>
+      </w:r>
+    </w:p>
+    <w:p>
+      <w:r>
+        <w:t>Figure ??? shows the current version of the cyber requirement input form.  Each requirement includes a check box to indicate whether to import the requirement, a short name, a text description,</w:t>
       </w:r>
       <w:r>
         <w:t xml:space="preserve"> the applicable model component,</w:t>
@@ -2517,13 +2388,8 @@
     <w:p>
       <w:r>
         <w:lastRenderedPageBreak/>
-        <w:t xml:space="preserve">The Flight Planner component in the model is now modified in two places, as shown </w:t>
-      </w:r>
-      <w:proofErr w:type="gramStart"/>
-      <w:r>
-        <w:t>in .</w:t>
-      </w:r>
-      <w:proofErr w:type="gramEnd"/>
+        <w:t>The Flight Planner component in the model is now modified in two places, as shown in .</w:t>
+      </w:r>
       <w:r>
         <w:t xml:space="preserve">  First, an AGREE assume statement has been added, that includes a textual description of the requirement:</w:t>
       </w:r>
@@ -2538,35 +2404,7 @@
         <w:rPr>
           <w:color w:val="0000FF"/>
         </w:rPr>
-        <w:t xml:space="preserve">“The </w:t>
-      </w:r>
-      <w:proofErr w:type="spellStart"/>
-      <w:r>
-        <w:rPr>
-          <w:color w:val="0000FF"/>
-        </w:rPr>
-        <w:t>FlightPlanner</w:t>
-      </w:r>
-      <w:proofErr w:type="spellEnd"/>
-      <w:r>
-        <w:rPr>
-          <w:color w:val="0000FF"/>
-        </w:rPr>
-        <w:t xml:space="preserve"> shall receive a well-formed command from the </w:t>
-      </w:r>
-      <w:proofErr w:type="spellStart"/>
-      <w:r>
-        <w:rPr>
-          <w:color w:val="0000FF"/>
-        </w:rPr>
-        <w:t>GroundStation</w:t>
-      </w:r>
-      <w:proofErr w:type="spellEnd"/>
-      <w:r>
-        <w:rPr>
-          <w:color w:val="0000FF"/>
-        </w:rPr>
-        <w:t>.”</w:t>
+        <w:t>“The FlightPlanner shall receive a well-formed command from the GroundStation.”</w:t>
       </w:r>
     </w:p>
     <w:p>
@@ -2778,8 +2616,8 @@
         <w:pStyle w:val="Caption"/>
         <w:jc w:val="center"/>
       </w:pPr>
-      <w:bookmarkStart w:id="10" w:name="_Ref519250711"/>
-      <w:bookmarkStart w:id="11" w:name="_Ref519250145"/>
+      <w:bookmarkStart w:id="9" w:name="_Ref519250711"/>
+      <w:bookmarkStart w:id="10" w:name="_Ref519250145"/>
       <w:r>
         <w:t xml:space="preserve">Figure </w:t>
       </w:r>
@@ -2813,34 +2651,18 @@
         </w:rPr>
         <w:fldChar w:fldCharType="end"/>
       </w:r>
+      <w:bookmarkEnd w:id="9"/>
+      <w:r>
+        <w:t>. Flight Planner with new assume statement.</w:t>
+      </w:r>
       <w:bookmarkEnd w:id="10"/>
-      <w:r>
-        <w:t>. Flight Planner with new assume statement.</w:t>
-      </w:r>
-      <w:bookmarkEnd w:id="11"/>
     </w:p>
     <w:p>
       <w:r>
         <w:t>If we save the model and run AGREE again (</w:t>
       </w:r>
       <w:r>
-        <w:t xml:space="preserve">remember that the “Process </w:t>
-      </w:r>
-      <w:proofErr w:type="spellStart"/>
-      <w:r>
-        <w:t>Impl</w:t>
-      </w:r>
-      <w:proofErr w:type="spellEnd"/>
-      <w:r>
-        <w:t xml:space="preserve"> </w:t>
-      </w:r>
-      <w:proofErr w:type="spellStart"/>
-      <w:r>
-        <w:t>MC_SW.Impl</w:t>
-      </w:r>
-      <w:proofErr w:type="spellEnd"/>
-      <w:r>
-        <w:t>” item in the Outline pane must be selected)</w:t>
+        <w:t>remember that the “Process Impl MC_SW.Impl” item in the Outline pane must be selected)</w:t>
       </w:r>
       <w:r>
         <w:t xml:space="preserve">, we will observe the results shown in </w:t>
@@ -2920,7 +2742,7 @@
         <w:pStyle w:val="Caption"/>
         <w:jc w:val="center"/>
       </w:pPr>
-      <w:bookmarkStart w:id="12" w:name="_Ref519176143"/>
+      <w:bookmarkStart w:id="11" w:name="_Ref519176143"/>
       <w:r>
         <w:t xml:space="preserve">Figure </w:t>
       </w:r>
@@ -2954,7 +2776,7 @@
         </w:rPr>
         <w:fldChar w:fldCharType="end"/>
       </w:r>
-      <w:bookmarkEnd w:id="12"/>
+      <w:bookmarkEnd w:id="11"/>
       <w:r>
         <w:t>. Failed property in AGREE.</w:t>
       </w:r>
@@ -3043,7 +2865,7 @@
         <w:pStyle w:val="Caption"/>
         <w:jc w:val="center"/>
       </w:pPr>
-      <w:bookmarkStart w:id="13" w:name="_Ref519176480"/>
+      <w:bookmarkStart w:id="12" w:name="_Ref519176480"/>
       <w:r>
         <w:t xml:space="preserve">Figure </w:t>
       </w:r>
@@ -3077,7 +2899,7 @@
         </w:rPr>
         <w:fldChar w:fldCharType="end"/>
       </w:r>
-      <w:bookmarkEnd w:id="13"/>
+      <w:bookmarkEnd w:id="12"/>
       <w:r>
         <w:t>. Revised Architecture.</w:t>
       </w:r>
@@ -3177,8 +2999,8 @@
         <w:pStyle w:val="Caption"/>
         <w:jc w:val="center"/>
       </w:pPr>
-      <w:bookmarkStart w:id="14" w:name="_Ref519250571"/>
-      <w:bookmarkStart w:id="15" w:name="_Ref519250542"/>
+      <w:bookmarkStart w:id="13" w:name="_Ref519250571"/>
+      <w:bookmarkStart w:id="14" w:name="_Ref519250542"/>
       <w:r>
         <w:t xml:space="preserve">Figure </w:t>
       </w:r>
@@ -3212,11 +3034,11 @@
         </w:rPr>
         <w:fldChar w:fldCharType="end"/>
       </w:r>
+      <w:bookmarkEnd w:id="13"/>
+      <w:r>
+        <w:t>. Filter component.</w:t>
+      </w:r>
       <w:bookmarkEnd w:id="14"/>
-      <w:r>
-        <w:t>. Filter component.</w:t>
-      </w:r>
-      <w:bookmarkEnd w:id="15"/>
     </w:p>
     <w:p>
       <w:r>
@@ -3344,7 +3166,7 @@
         <w:pStyle w:val="Caption"/>
         <w:jc w:val="center"/>
       </w:pPr>
-      <w:bookmarkStart w:id="16" w:name="_Ref519177107"/>
+      <w:bookmarkStart w:id="15" w:name="_Ref519177107"/>
       <w:r>
         <w:t xml:space="preserve">Figure </w:t>
       </w:r>
@@ -3378,7 +3200,7 @@
         </w:rPr>
         <w:fldChar w:fldCharType="end"/>
       </w:r>
-      <w:bookmarkEnd w:id="16"/>
+      <w:bookmarkEnd w:id="15"/>
       <w:r>
         <w:t>. Filter correctly wired in SW implementation.</w:t>
       </w:r>
@@ -3388,15 +3210,7 @@
         <w:t>Before we re-run the AGREE analysis, some things to note about the Filter component.  The component includes some properties that describe its function</w:t>
       </w:r>
       <w:r>
-        <w:t xml:space="preserve">.  These properties are used both by the </w:t>
-      </w:r>
-      <w:proofErr w:type="gramStart"/>
-      <w:r>
-        <w:t>Resolute</w:t>
-      </w:r>
-      <w:proofErr w:type="gramEnd"/>
-      <w:r>
-        <w:t xml:space="preserve"> analysis as well as by the build process to guarantee the implementation is sound with respect to the requirements.  Also note that the second AGREE guarantee provided by the Filter defines</w:t>
+        <w:t>.  These properties are used both by the Resolute analysis as well as by the build process to guarantee the implementation is sound with respect to the requirements.  Also note that the second AGREE guarantee provided by the Filter defines</w:t>
       </w:r>
       <w:r>
         <w:t xml:space="preserve"> what it means for a message to be well-formed, or </w:t>
@@ -3408,36 +3222,12 @@
         <w:t>,</w:t>
       </w:r>
       <w:r>
-        <w:t xml:space="preserve"> by referring to a function defined at the top of the </w:t>
-      </w:r>
-      <w:proofErr w:type="spellStart"/>
-      <w:r>
-        <w:t>SW.aadl</w:t>
-      </w:r>
-      <w:proofErr w:type="spellEnd"/>
-      <w:r>
-        <w:t xml:space="preserve"> file.  The “good” definition is also used later on in the build process.</w:t>
-      </w:r>
-    </w:p>
-    <w:p>
-      <w:r>
-        <w:t xml:space="preserve">Make sure to save the model, select the “Process </w:t>
-      </w:r>
-      <w:proofErr w:type="spellStart"/>
-      <w:r>
-        <w:t>Impl</w:t>
-      </w:r>
-      <w:proofErr w:type="spellEnd"/>
-      <w:r>
-        <w:t xml:space="preserve"> </w:t>
-      </w:r>
-      <w:proofErr w:type="spellStart"/>
-      <w:r>
-        <w:t>MC_SW.Impl</w:t>
-      </w:r>
-      <w:proofErr w:type="spellEnd"/>
-      <w:r>
-        <w:t xml:space="preserve">” item in the Outline pane, and run AGREE.  The properties should all pass now, and the output should appear as in </w:t>
+        <w:t xml:space="preserve"> by referring to a function defined at the top of the SW.aadl file.  The “good” definition is also used later on in the build process.</w:t>
+      </w:r>
+    </w:p>
+    <w:p>
+      <w:r>
+        <w:t xml:space="preserve">Make sure to save the model, select the “Process Impl MC_SW.Impl” item in the Outline pane, and run AGREE.  The properties should all pass now, and the output should appear as in </w:t>
       </w:r>
       <w:fldSimple w:instr=" REF _Ref519177518 ">
         <w:r>
@@ -3505,7 +3295,7 @@
         <w:pStyle w:val="Caption"/>
         <w:jc w:val="center"/>
       </w:pPr>
-      <w:bookmarkStart w:id="17" w:name="_Ref519177518"/>
+      <w:bookmarkStart w:id="16" w:name="_Ref519177518"/>
       <w:r>
         <w:t xml:space="preserve">Figure </w:t>
       </w:r>
@@ -3539,7 +3329,7 @@
         </w:rPr>
         <w:fldChar w:fldCharType="end"/>
       </w:r>
-      <w:bookmarkEnd w:id="17"/>
+      <w:bookmarkEnd w:id="16"/>
       <w:r>
         <w:t>. AGREE results with Filter component.</w:t>
       </w:r>
@@ -3573,15 +3363,7 @@
         <w:t xml:space="preserve">).  </w:t>
       </w:r>
       <w:r>
-        <w:t xml:space="preserve">The </w:t>
-      </w:r>
-      <w:proofErr w:type="spellStart"/>
-      <w:r>
-        <w:t>CakeML</w:t>
-      </w:r>
-      <w:proofErr w:type="spellEnd"/>
-      <w:r>
-        <w:t xml:space="preserve"> build tools for the Filter will guarantee that the regular expression is correctly implemented.  But we also </w:t>
+        <w:t xml:space="preserve">The CakeML build tools for the Filter will guarantee that the regular expression is correctly implemented.  But we also </w:t>
       </w:r>
       <w:r>
         <w:t>n</w:t>
@@ -3607,15 +3389,7 @@
     </w:p>
     <w:p>
       <w:r>
-        <w:t xml:space="preserve">To verify this, make sure the file </w:t>
-      </w:r>
-      <w:proofErr w:type="spellStart"/>
-      <w:r>
-        <w:t>SW.aadl</w:t>
-      </w:r>
-      <w:proofErr w:type="spellEnd"/>
-      <w:r>
-        <w:t xml:space="preserve"> is open in the OSATE editor and press the gear button on the toolbar (see </w:t>
+        <w:t xml:space="preserve">To verify this, make sure the file SW.aadl is open in the OSATE editor and press the gear button on the toolbar (see </w:t>
       </w:r>
       <w:fldSimple w:instr=" REF _Ref519180841 ">
         <w:r>
@@ -3635,15 +3409,7 @@
         <w:t xml:space="preserve">  If the button is disabled, make sure the editor is the active pane.</w:t>
       </w:r>
       <w:r>
-        <w:t xml:space="preserve">  This has the effect of exporting the model to run a proof procedure using </w:t>
-      </w:r>
-      <w:proofErr w:type="spellStart"/>
-      <w:r>
-        <w:t>PolyML</w:t>
-      </w:r>
-      <w:proofErr w:type="spellEnd"/>
-      <w:r>
-        <w:t>/HOL4.</w:t>
+        <w:t xml:space="preserve">  This has the effect of exporting the model to run a proof procedure using PolyML/HOL4.</w:t>
       </w:r>
     </w:p>
     <w:p/>
@@ -3708,7 +3474,7 @@
         <w:pStyle w:val="Caption"/>
         <w:jc w:val="center"/>
       </w:pPr>
-      <w:bookmarkStart w:id="18" w:name="_Ref519180841"/>
+      <w:bookmarkStart w:id="17" w:name="_Ref519180841"/>
       <w:r>
         <w:t xml:space="preserve">Figure </w:t>
       </w:r>
@@ -3742,7 +3508,7 @@
         </w:rPr>
         <w:fldChar w:fldCharType="end"/>
       </w:r>
-      <w:bookmarkEnd w:id="18"/>
+      <w:bookmarkEnd w:id="17"/>
       <w:r>
         <w:t>. Initiate proof procedure.</w:t>
       </w:r>
@@ -3831,7 +3597,7 @@
         <w:pStyle w:val="Caption"/>
         <w:jc w:val="center"/>
       </w:pPr>
-      <w:bookmarkStart w:id="19" w:name="_Ref519181264"/>
+      <w:bookmarkStart w:id="18" w:name="_Ref519181264"/>
       <w:r>
         <w:t xml:space="preserve">Figure </w:t>
       </w:r>
@@ -3865,7 +3631,7 @@
         </w:rPr>
         <w:fldChar w:fldCharType="end"/>
       </w:r>
-      <w:bookmarkEnd w:id="19"/>
+      <w:bookmarkEnd w:id="18"/>
       <w:r>
         <w:t>. Proof procedure status.</w:t>
       </w:r>
@@ -3969,7 +3735,7 @@
         <w:pStyle w:val="Caption"/>
         <w:jc w:val="center"/>
       </w:pPr>
-      <w:bookmarkStart w:id="20" w:name="_Ref519196407"/>
+      <w:bookmarkStart w:id="19" w:name="_Ref519196407"/>
       <w:r>
         <w:t xml:space="preserve">Figure </w:t>
       </w:r>
@@ -4003,7 +3769,7 @@
         </w:rPr>
         <w:fldChar w:fldCharType="end"/>
       </w:r>
-      <w:bookmarkEnd w:id="20"/>
+      <w:bookmarkEnd w:id="19"/>
       <w:r>
         <w:t>. HOL proof of filter claims</w:t>
       </w:r>
@@ -4049,15 +3815,7 @@
         <w:t>build</w:t>
       </w:r>
       <w:r>
-        <w:t xml:space="preserve"> the </w:t>
-      </w:r>
-      <w:proofErr w:type="gramStart"/>
-      <w:r>
-        <w:t>Resolute</w:t>
-      </w:r>
-      <w:proofErr w:type="gramEnd"/>
-      <w:r>
-        <w:t xml:space="preserve"> assurance case</w:t>
+        <w:t xml:space="preserve"> the Resolute assurance case</w:t>
       </w:r>
       <w:r>
         <w:t xml:space="preserve"> </w:t>
@@ -4131,15 +3889,7 @@
     </w:p>
     <w:p>
       <w:r>
-        <w:t xml:space="preserve">When we add the Filter, we also add a </w:t>
-      </w:r>
-      <w:proofErr w:type="gramStart"/>
-      <w:r>
-        <w:t>Resolute</w:t>
-      </w:r>
-      <w:proofErr w:type="gramEnd"/>
-      <w:r>
-        <w:t xml:space="preserve"> clause to the Flight Planner component that enables us to demonstrate the </w:t>
+        <w:t xml:space="preserve">When we add the Filter, we also add a Resolute clause to the Flight Planner component that enables us to demonstrate the </w:t>
       </w:r>
       <w:r>
         <w:t>F</w:t>
@@ -4177,15 +3927,7 @@
         <w:t xml:space="preserve">, but is commented out.  Uncomment the </w:t>
       </w:r>
       <w:r>
-        <w:t xml:space="preserve">Properties section on lines 178-179, as well as the </w:t>
-      </w:r>
-      <w:proofErr w:type="gramStart"/>
-      <w:r>
-        <w:t>Resolute</w:t>
-      </w:r>
-      <w:proofErr w:type="gramEnd"/>
-      <w:r>
-        <w:t xml:space="preserve"> </w:t>
+        <w:t xml:space="preserve">Properties section on lines 178-179, as well as the Resolute </w:t>
       </w:r>
       <w:r>
         <w:t xml:space="preserve">clause on lines </w:t>
@@ -4261,7 +4003,7 @@
         <w:pStyle w:val="Caption"/>
         <w:jc w:val="center"/>
       </w:pPr>
-      <w:bookmarkStart w:id="21" w:name="_Ref519178215"/>
+      <w:bookmarkStart w:id="20" w:name="_Ref519178215"/>
       <w:r>
         <w:t xml:space="preserve">Figure </w:t>
       </w:r>
@@ -4295,22 +4037,14 @@
         </w:rPr>
         <w:fldChar w:fldCharType="end"/>
       </w:r>
-      <w:bookmarkEnd w:id="21"/>
+      <w:bookmarkEnd w:id="20"/>
       <w:r>
         <w:t>. Resolute clause.</w:t>
       </w:r>
     </w:p>
     <w:p>
       <w:r>
-        <w:t>The property on line 179 indicates that the ‘</w:t>
-      </w:r>
-      <w:proofErr w:type="spellStart"/>
-      <w:r>
-        <w:t>good_gs_command</w:t>
-      </w:r>
-      <w:proofErr w:type="spellEnd"/>
-      <w:r>
-        <w:t xml:space="preserve">’ property was checked by AGREE and passed.  </w:t>
+        <w:t xml:space="preserve">The property on line 179 indicates that the ‘good_gs_command’ property was checked by AGREE and passed.  </w:t>
       </w:r>
       <w:r>
         <w:t xml:space="preserve">In future versions of the tool, AGREE will be able to communicate directly with Resolute to indicate which properties it has checked.  Because this functionality is not currently implemented we indicate this manually by referencing the requirement in the AADL property.  </w:t>
@@ -4322,31 +4056,7 @@
         <w:t>188</w:t>
       </w:r>
       <w:r>
-        <w:t xml:space="preserve">) calls on Resolute to generate an assurance case for the new well-formedness cyber requirement. The </w:t>
-      </w:r>
-      <w:proofErr w:type="spellStart"/>
-      <w:r>
-        <w:t>well_</w:t>
-      </w:r>
-      <w:proofErr w:type="gramStart"/>
-      <w:r>
-        <w:t>formed</w:t>
-      </w:r>
-      <w:proofErr w:type="spellEnd"/>
-      <w:r>
-        <w:t>(</w:t>
-      </w:r>
-      <w:proofErr w:type="gramEnd"/>
-      <w:r>
-        <w:t xml:space="preserve">) function is defined in the </w:t>
-      </w:r>
-      <w:proofErr w:type="spellStart"/>
-      <w:r>
-        <w:t>claim.aadl</w:t>
-      </w:r>
-      <w:proofErr w:type="spellEnd"/>
-      <w:r>
-        <w:t xml:space="preserve"> file.  For this example, Resolute must show that:</w:t>
+        <w:t>) calls on Resolute to generate an assurance case for the new well-formedness cyber requirement. The well_formed() function is defined in the claim.aadl file.  For this example, Resolute must show that:</w:t>
       </w:r>
     </w:p>
     <w:p>
@@ -4382,13 +4092,8 @@
         </w:numPr>
       </w:pPr>
       <w:r>
-        <w:t xml:space="preserve">the Filter has been implemented by </w:t>
-      </w:r>
-      <w:proofErr w:type="spellStart"/>
-      <w:r>
-        <w:t>CakeML</w:t>
-      </w:r>
-      <w:proofErr w:type="spellEnd"/>
+        <w:t>the Filter has been implemented by CakeML</w:t>
+      </w:r>
     </w:p>
     <w:p>
       <w:pPr>
@@ -4410,23 +4115,7 @@
         <w:t xml:space="preserve">save the model, then </w:t>
       </w:r>
       <w:r>
-        <w:t xml:space="preserve">right-click on the “Process </w:t>
-      </w:r>
-      <w:proofErr w:type="spellStart"/>
-      <w:r>
-        <w:t>Impl</w:t>
-      </w:r>
-      <w:proofErr w:type="spellEnd"/>
-      <w:r>
-        <w:t xml:space="preserve"> </w:t>
-      </w:r>
-      <w:proofErr w:type="spellStart"/>
-      <w:r>
-        <w:t>MC_SW.Impl</w:t>
-      </w:r>
-      <w:proofErr w:type="spellEnd"/>
-      <w:r>
-        <w:t xml:space="preserve">” item in the Outline pane and select Resolute from the pop-up menu.  The results appear in the </w:t>
+        <w:t xml:space="preserve">right-click on the “Process Impl MC_SW.Impl” item in the Outline pane and select Resolute from the pop-up menu.  The results appear in the </w:t>
       </w:r>
       <w:r>
         <w:t>O</w:t>
@@ -4500,7 +4189,7 @@
         <w:pStyle w:val="Caption"/>
         <w:jc w:val="center"/>
       </w:pPr>
-      <w:bookmarkStart w:id="22" w:name="_Ref519179531"/>
+      <w:bookmarkStart w:id="21" w:name="_Ref519179531"/>
       <w:r>
         <w:t xml:space="preserve">Figure </w:t>
       </w:r>
@@ -4534,7 +4223,7 @@
         </w:rPr>
         <w:fldChar w:fldCharType="end"/>
       </w:r>
-      <w:bookmarkEnd w:id="22"/>
+      <w:bookmarkEnd w:id="21"/>
       <w:r>
         <w:t>. Resolute results.</w:t>
       </w:r>
@@ -4637,7 +4326,7 @@
         <w:pStyle w:val="Caption"/>
         <w:jc w:val="center"/>
       </w:pPr>
-      <w:bookmarkStart w:id="23" w:name="_Ref519188671"/>
+      <w:bookmarkStart w:id="22" w:name="_Ref519188671"/>
       <w:r>
         <w:t xml:space="preserve">Figure </w:t>
       </w:r>
@@ -4671,7 +4360,7 @@
         </w:rPr>
         <w:fldChar w:fldCharType="end"/>
       </w:r>
-      <w:bookmarkEnd w:id="23"/>
+      <w:bookmarkEnd w:id="22"/>
       <w:r>
         <w:t>. Invalid Resolute claim.</w:t>
       </w:r>
@@ -4741,15 +4430,7 @@
         <w:t xml:space="preserve">filter in a simple test harness </w:t>
       </w:r>
       <w:r>
-        <w:t xml:space="preserve">as a </w:t>
-      </w:r>
-      <w:proofErr w:type="spellStart"/>
-      <w:r>
-        <w:t>CAmkES</w:t>
-      </w:r>
-      <w:proofErr w:type="spellEnd"/>
-      <w:r>
-        <w:t xml:space="preserve"> system, </w:t>
+        <w:t xml:space="preserve">as a CAmkES system, </w:t>
       </w:r>
       <w:r>
         <w:t>consisting of a producer, the filter, and a consumer, all running on seL4</w:t>
@@ -4794,13 +4475,8 @@
         <w:t>p</w:t>
       </w:r>
       <w:r>
-        <w:t xml:space="preserve">roducer emits strings over IPC to the </w:t>
-      </w:r>
-      <w:proofErr w:type="spellStart"/>
-      <w:r>
-        <w:t>CakeML</w:t>
-      </w:r>
-      <w:proofErr w:type="spellEnd"/>
+        <w:t>roducer emits strings over IPC to the CakeML</w:t>
+      </w:r>
       <w:r>
         <w:t xml:space="preserve"> </w:t>
       </w:r>
@@ -4811,13 +4487,8 @@
         <w:t xml:space="preserve"> </w:t>
       </w:r>
       <w:r>
-        <w:t xml:space="preserve"> The </w:t>
-      </w:r>
-      <w:proofErr w:type="spellStart"/>
-      <w:r>
-        <w:t>CakeML</w:t>
-      </w:r>
-      <w:proofErr w:type="spellEnd"/>
+        <w:t xml:space="preserve"> The CakeML</w:t>
+      </w:r>
       <w:r>
         <w:t xml:space="preserve"> </w:t>
       </w:r>
@@ -4916,7 +4587,7 @@
         <w:pStyle w:val="Caption"/>
         <w:jc w:val="center"/>
       </w:pPr>
-      <w:bookmarkStart w:id="24" w:name="_Ref519255479"/>
+      <w:bookmarkStart w:id="23" w:name="_Ref519255479"/>
       <w:r>
         <w:t xml:space="preserve">Figure </w:t>
       </w:r>
@@ -4950,22 +4621,14 @@
         </w:rPr>
         <w:fldChar w:fldCharType="end"/>
       </w:r>
-      <w:bookmarkEnd w:id="24"/>
+      <w:bookmarkEnd w:id="23"/>
       <w:r>
         <w:t>. Filter test setup.</w:t>
       </w:r>
     </w:p>
     <w:p>
       <w:r>
-        <w:t xml:space="preserve">A </w:t>
-      </w:r>
-      <w:proofErr w:type="spellStart"/>
-      <w:r>
-        <w:t>CAmkES</w:t>
-      </w:r>
-      <w:proofErr w:type="spellEnd"/>
-      <w:r>
-        <w:t xml:space="preserve"> system consists of several </w:t>
+        <w:t xml:space="preserve">A CAmkES system consists of several </w:t>
       </w:r>
       <w:r>
         <w:rPr>
@@ -4983,60 +4646,12 @@
         <w:t>connections</w:t>
       </w:r>
       <w:r>
-        <w:t>. In our example system, our three components communicate via two RPC connections, configured in `apps/</w:t>
-      </w:r>
-      <w:proofErr w:type="spellStart"/>
-      <w:r>
-        <w:t>cakeml</w:t>
-      </w:r>
-      <w:proofErr w:type="spellEnd"/>
-      <w:r>
-        <w:t>-filter/</w:t>
-      </w:r>
-      <w:proofErr w:type="spellStart"/>
-      <w:r>
-        <w:t>cakeml-filter.camkes</w:t>
-      </w:r>
-      <w:proofErr w:type="spellEnd"/>
-      <w:r>
-        <w:t>`.  This `.</w:t>
-      </w:r>
-      <w:proofErr w:type="spellStart"/>
-      <w:r>
-        <w:t>camkes</w:t>
-      </w:r>
-      <w:proofErr w:type="spellEnd"/>
-      <w:r>
-        <w:t xml:space="preserve">` file describes the structure of the system in a way that allows the </w:t>
-      </w:r>
-      <w:proofErr w:type="spellStart"/>
-      <w:r>
-        <w:t>CAmkES</w:t>
-      </w:r>
-      <w:proofErr w:type="spellEnd"/>
-      <w:r>
-        <w:t xml:space="preserve"> tool to generate C "glue code" to join the components together into a running system.  Each component is also specified in its own `.</w:t>
-      </w:r>
-      <w:proofErr w:type="spellStart"/>
-      <w:r>
-        <w:t>camkes</w:t>
-      </w:r>
-      <w:proofErr w:type="spellEnd"/>
-      <w:r>
-        <w:t>` file, which describes the properties of the component (such as whether it has a control thread) and any interfaces it provides or uses.</w:t>
-      </w:r>
-    </w:p>
-    <w:p>
-      <w:r>
-        <w:t xml:space="preserve">For general information on </w:t>
-      </w:r>
-      <w:proofErr w:type="spellStart"/>
-      <w:r>
-        <w:t>CAmkES</w:t>
-      </w:r>
-      <w:proofErr w:type="spellEnd"/>
-      <w:r>
-        <w:t>, please see the documentation at:</w:t>
+        <w:t>. In our example system, our three components communicate via two RPC connections, configured in `apps/cakeml-filter/cakeml-filter.camkes`.  This `.camkes` file describes the structure of the system in a way that allows the CAmkES tool to generate C "glue code" to join the components together into a running system.  Each component is also specified in its own `.camkes` file, which describes the properties of the component (such as whether it has a control thread) and any interfaces it provides or uses.</w:t>
+      </w:r>
+    </w:p>
+    <w:p>
+      <w:r>
+        <w:t>For general information on CAmkES, please see the documentation at:</w:t>
       </w:r>
     </w:p>
     <w:p>
@@ -5211,7 +4826,7 @@
         <w:pStyle w:val="Caption"/>
         <w:jc w:val="center"/>
       </w:pPr>
-      <w:bookmarkStart w:id="25" w:name="_Ref519193234"/>
+      <w:bookmarkStart w:id="24" w:name="_Ref519193234"/>
       <w:r>
         <w:t xml:space="preserve">Figure </w:t>
       </w:r>
@@ -5245,7 +4860,7 @@
         </w:rPr>
         <w:fldChar w:fldCharType="end"/>
       </w:r>
-      <w:bookmarkEnd w:id="25"/>
+      <w:bookmarkEnd w:id="24"/>
       <w:r>
         <w:t>. Producer message file.</w:t>
       </w:r>
@@ -5298,13 +4913,8 @@
       </w:r>
     </w:p>
     <w:p>
-      <w:proofErr w:type="gramStart"/>
-      <w:r>
-        <w:t>which</w:t>
-      </w:r>
-      <w:proofErr w:type="gramEnd"/>
-      <w:r>
-        <w:t xml:space="preserve"> is specified in the file</w:t>
+      <w:r>
+        <w:t>which is specified in the file</w:t>
       </w:r>
     </w:p>
     <w:p>
@@ -5325,13 +4935,8 @@
         <w:t>Each message consists of four gro</w:t>
       </w:r>
       <w:r>
-        <w:t xml:space="preserve">ups of </w:t>
-      </w:r>
-      <w:proofErr w:type="spellStart"/>
-      <w:r>
-        <w:t>lat</w:t>
-      </w:r>
-      <w:proofErr w:type="gramStart"/>
+        <w:t>ups of lat</w:t>
+      </w:r>
       <w:r>
         <w:t>:</w:t>
       </w:r>
@@ -5342,12 +4947,7 @@
         <w:t>:</w:t>
       </w:r>
       <w:r>
-        <w:t>alt</w:t>
-      </w:r>
-      <w:proofErr w:type="spellEnd"/>
-      <w:proofErr w:type="gramEnd"/>
-      <w:r>
-        <w:t xml:space="preserve"> coordinates, which enclose </w:t>
+        <w:t xml:space="preserve">alt coordinates, which enclose </w:t>
       </w:r>
       <w:r>
         <w:t xml:space="preserve">the UAV surveillance region, a character representing </w:t>
@@ -5407,13 +5007,8 @@
         <w:t>F</w:t>
       </w:r>
       <w:r>
-        <w:t xml:space="preserve">alse).  Note that the </w:t>
-      </w:r>
-      <w:proofErr w:type="spellStart"/>
-      <w:r>
-        <w:t>lat</w:t>
-      </w:r>
-      <w:proofErr w:type="gramStart"/>
+        <w:t>alse).  Note that the lat</w:t>
+      </w:r>
       <w:r>
         <w:t>:</w:t>
       </w:r>
@@ -5424,238 +5019,144 @@
         <w:t>:</w:t>
       </w:r>
       <w:r>
-        <w:t>alt</w:t>
-      </w:r>
-      <w:proofErr w:type="spellEnd"/>
-      <w:proofErr w:type="gramEnd"/>
-      <w:r>
-        <w:t xml:space="preserve"> ranges allowed by the above regular expression are </w:t>
+        <w:t xml:space="preserve">alt ranges allowed by the above regular expression are </w:t>
       </w:r>
       <w:r>
         <w:t>greater than the ranges defined in our AADL model.  This was done intentionally to keep this example simple.</w:t>
       </w:r>
-      <w:r>
-        <w:t xml:space="preserve">  </w:t>
-      </w:r>
-      <w:r>
-        <w:t>Also n</w:t>
-      </w:r>
-      <w:r>
-        <w:t>ote that</w:t>
-      </w:r>
-      <w:r>
-        <w:t xml:space="preserve"> </w:t>
-      </w:r>
-      <w:proofErr w:type="gramStart"/>
-      <w:r>
-        <w:t>the</w:t>
-      </w:r>
-      <w:r>
-        <w:t xml:space="preserve"> .</w:t>
-      </w:r>
-      <w:proofErr w:type="gramEnd"/>
-      <w:r>
-        <w:t>* is necessary</w:t>
-      </w:r>
-      <w:r>
-        <w:t xml:space="preserve"> at the end of the regular expression because</w:t>
-      </w:r>
-      <w:r>
-        <w:t xml:space="preserve"> messages </w:t>
-      </w:r>
-      <w:r>
-        <w:t xml:space="preserve">are </w:t>
-      </w:r>
-      <w:r>
-        <w:t xml:space="preserve">padded with zeros </w:t>
-      </w:r>
-      <w:r>
-        <w:t xml:space="preserve">to realize a </w:t>
-      </w:r>
-      <w:r>
-        <w:t>constant</w:t>
-      </w:r>
-      <w:r>
-        <w:t>-</w:t>
-      </w:r>
-      <w:r>
-        <w:t>size buffer</w:t>
+    </w:p>
+    <w:p>
+      <w:r>
+        <w:t xml:space="preserve">Additional messages may be added to the </w:t>
+      </w:r>
+      <w:r>
+        <w:t>p</w:t>
+      </w:r>
+      <w:r>
+        <w:t>roducer.c.</w:t>
+      </w:r>
+    </w:p>
+    <w:p>
+      <w:r>
+        <w:t>In order to build and run the example, open the terminal and navigate to the cakeml-filter directory by typing</w:t>
+      </w:r>
+    </w:p>
+    <w:p>
+      <w:pPr>
+        <w:rPr>
+          <w:b/>
+        </w:rPr>
+      </w:pPr>
+      <w:r>
+        <w:rPr>
+          <w:b/>
+        </w:rPr>
+        <w:t>cd ~/CASE/cakeml-filter</w:t>
+      </w:r>
+    </w:p>
+    <w:p>
+      <w:r>
+        <w:t>Next</w:t>
+      </w:r>
+      <w:r>
+        <w:t>,</w:t>
+      </w:r>
+      <w:r>
+        <w:t xml:space="preserve"> type</w:t>
+      </w:r>
+    </w:p>
+    <w:p>
+      <w:pPr>
+        <w:rPr>
+          <w:b/>
+        </w:rPr>
+      </w:pPr>
+      <w:r>
+        <w:rPr>
+          <w:b/>
+        </w:rPr>
+        <w:t>./build_and_run.sh</w:t>
+      </w:r>
+    </w:p>
+    <w:p>
+      <w:r>
+        <w:t>The build can take several minutes</w:t>
+      </w:r>
+      <w:r>
+        <w:t xml:space="preserve"> (if you have made any changes to the regular expression or the test messages in producer.c</w:t>
+      </w:r>
+      <w:r>
+        <w:t>)</w:t>
+      </w:r>
+      <w:r>
+        <w:t xml:space="preserve">.  The output will consist of the messages that the filter allows to pass to the Consumer.  For the input </w:t>
+      </w:r>
+      <w:r>
+        <w:t>as shown</w:t>
+      </w:r>
+      <w:r>
+        <w:t xml:space="preserve"> in </w:t>
+      </w:r>
+      <w:r>
+        <w:fldChar w:fldCharType="begin"/>
+      </w:r>
+      <w:r>
+        <w:instrText xml:space="preserve"> REF _Ref519193234 \h </w:instrText>
+      </w:r>
+      <w:r>
+        <w:fldChar w:fldCharType="separate"/>
+      </w:r>
+      <w:r>
+        <w:t xml:space="preserve">Figure </w:t>
+      </w:r>
+      <w:r>
+        <w:rPr>
+          <w:noProof/>
+        </w:rPr>
+        <w:t>22</w:t>
+      </w:r>
+      <w:r>
+        <w:fldChar w:fldCharType="end"/>
+      </w:r>
+      <w:r>
+        <w:t xml:space="preserve">, the output will appear as in </w:t>
+      </w:r>
+      <w:r>
+        <w:fldChar w:fldCharType="begin"/>
+      </w:r>
+      <w:r>
+        <w:instrText xml:space="preserve"> REF _Ref519196649 \h </w:instrText>
+      </w:r>
+      <w:r>
+        <w:fldChar w:fldCharType="separate"/>
+      </w:r>
+      <w:r>
+        <w:t xml:space="preserve">Figure </w:t>
+      </w:r>
+      <w:r>
+        <w:rPr>
+          <w:noProof/>
+        </w:rPr>
+        <w:t>23</w:t>
+      </w:r>
+      <w:r>
+        <w:fldChar w:fldCharType="end"/>
       </w:r>
       <w:r>
         <w:t>.</w:t>
       </w:r>
-    </w:p>
-    <w:p>
-      <w:r>
-        <w:t xml:space="preserve">Additional messages may be added to the </w:t>
-      </w:r>
-      <w:proofErr w:type="spellStart"/>
-      <w:r>
-        <w:t>Producer.c</w:t>
-      </w:r>
-      <w:proofErr w:type="spellEnd"/>
-      <w:r>
-        <w:t>.</w:t>
-      </w:r>
-    </w:p>
-    <w:p>
-      <w:r>
-        <w:t xml:space="preserve">In order to build and run the example, open the terminal and navigate to the </w:t>
-      </w:r>
-      <w:proofErr w:type="spellStart"/>
-      <w:r>
-        <w:t>cakeml</w:t>
-      </w:r>
-      <w:proofErr w:type="spellEnd"/>
-      <w:r>
-        <w:t>-filter directory by typing</w:t>
-      </w:r>
-    </w:p>
-    <w:p>
-      <w:pPr>
-        <w:rPr>
-          <w:b/>
-        </w:rPr>
-      </w:pPr>
-      <w:proofErr w:type="gramStart"/>
-      <w:r>
-        <w:rPr>
-          <w:b/>
-        </w:rPr>
-        <w:t>cd</w:t>
-      </w:r>
-      <w:proofErr w:type="gramEnd"/>
-      <w:r>
-        <w:rPr>
-          <w:b/>
-        </w:rPr>
-        <w:t xml:space="preserve"> ~/CASE/</w:t>
-      </w:r>
-      <w:proofErr w:type="spellStart"/>
-      <w:r>
-        <w:rPr>
-          <w:b/>
-        </w:rPr>
-        <w:t>cakeml</w:t>
-      </w:r>
-      <w:proofErr w:type="spellEnd"/>
-      <w:r>
-        <w:rPr>
-          <w:b/>
-        </w:rPr>
-        <w:t>-filter</w:t>
-      </w:r>
-    </w:p>
-    <w:p>
-      <w:r>
-        <w:t>Next</w:t>
-      </w:r>
-      <w:r>
-        <w:t>,</w:t>
-      </w:r>
-      <w:r>
-        <w:t xml:space="preserve"> type</w:t>
-      </w:r>
-    </w:p>
-    <w:p>
-      <w:pPr>
-        <w:rPr>
-          <w:b/>
-        </w:rPr>
-      </w:pPr>
-      <w:r>
-        <w:rPr>
-          <w:b/>
-        </w:rPr>
-        <w:t>./build_and_run.sh</w:t>
-      </w:r>
-    </w:p>
-    <w:p>
-      <w:r>
-        <w:t>The build can take several minutes</w:t>
-      </w:r>
-      <w:r>
-        <w:t xml:space="preserve"> (if you have made any changes to the regular expression or the test messages in </w:t>
-      </w:r>
-      <w:proofErr w:type="spellStart"/>
-      <w:r>
-        <w:t>producer.c</w:t>
-      </w:r>
-      <w:proofErr w:type="spellEnd"/>
-      <w:r>
-        <w:t>)</w:t>
-      </w:r>
-      <w:r>
-        <w:t xml:space="preserve">.  The output will consist of the messages that the filter allows to pass to the Consumer.  For the input </w:t>
-      </w:r>
-      <w:r>
-        <w:t>as shown</w:t>
-      </w:r>
-      <w:r>
-        <w:t xml:space="preserve"> in </w:t>
-      </w:r>
-      <w:r>
-        <w:fldChar w:fldCharType="begin"/>
-      </w:r>
-      <w:r>
-        <w:instrText xml:space="preserve"> REF _Ref519193234 \h </w:instrText>
-      </w:r>
-      <w:r>
-        <w:fldChar w:fldCharType="separate"/>
-      </w:r>
-      <w:r>
-        <w:t xml:space="preserve">Figure </w:t>
-      </w:r>
-      <w:r>
-        <w:rPr>
-          <w:noProof/>
-        </w:rPr>
-        <w:t>22</w:t>
-      </w:r>
-      <w:r>
-        <w:fldChar w:fldCharType="end"/>
-      </w:r>
-      <w:r>
-        <w:t xml:space="preserve">, the output will appear as in </w:t>
-      </w:r>
-      <w:r>
-        <w:fldChar w:fldCharType="begin"/>
-      </w:r>
-      <w:r>
-        <w:instrText xml:space="preserve"> REF _Ref519196649 \h </w:instrText>
-      </w:r>
-      <w:r>
-        <w:fldChar w:fldCharType="separate"/>
-      </w:r>
-      <w:r>
-        <w:t xml:space="preserve">Figure </w:t>
-      </w:r>
-      <w:r>
-        <w:rPr>
-          <w:noProof/>
-        </w:rPr>
-        <w:t>23</w:t>
-      </w:r>
-      <w:r>
-        <w:fldChar w:fldCharType="end"/>
-      </w:r>
-      <w:r>
-        <w:t>.</w:t>
-      </w:r>
-      <w:r>
-        <w:t xml:space="preserve">  The error </w:t>
-      </w:r>
-      <w:r>
-        <w:t xml:space="preserve">message </w:t>
+      <w:r>
+        <w:t xml:space="preserve">  The </w:t>
+      </w:r>
+      <w:r>
+        <w:t xml:space="preserve">insufficient memory warning </w:t>
       </w:r>
       <w:r>
         <w:t xml:space="preserve">directly </w:t>
       </w:r>
-      <w:proofErr w:type="spellStart"/>
-      <w:r>
-        <w:t>preceeding</w:t>
-      </w:r>
-      <w:proofErr w:type="spellEnd"/>
+      <w:r>
+        <w:t>preceding</w:t>
+      </w:r>
       <w:r>
         <w:t xml:space="preserve"> </w:t>
       </w:r>
@@ -5720,7 +5221,7 @@
         <w:pStyle w:val="Caption"/>
         <w:jc w:val="center"/>
       </w:pPr>
-      <w:bookmarkStart w:id="26" w:name="_Ref519196649"/>
+      <w:bookmarkStart w:id="25" w:name="_Ref519196649"/>
       <w:r>
         <w:t xml:space="preserve">Figure </w:t>
       </w:r>
@@ -5754,78 +5255,60 @@
         </w:rPr>
         <w:fldChar w:fldCharType="end"/>
       </w:r>
+      <w:bookmarkEnd w:id="25"/>
+      <w:r>
+        <w:t>. CAmkES filter output.</w:t>
+      </w:r>
+    </w:p>
+    <w:p>
+      <w:r>
+        <w:t>To exit QEMU once it has completed execution, enter ‘ctrl-a’ followed by ‘x’.</w:t>
+      </w:r>
+    </w:p>
+    <w:p>
+      <w:r>
+        <w:t xml:space="preserve">Note that if you make changes to the </w:t>
+      </w:r>
+      <w:r>
+        <w:t>p</w:t>
+      </w:r>
+      <w:r>
+        <w:t>roducer.c file, you must delete the ~/CASE/cakeml-filter/build directory by typing</w:t>
+      </w:r>
+    </w:p>
+    <w:p>
+      <w:pPr>
+        <w:rPr>
+          <w:b/>
+        </w:rPr>
+      </w:pPr>
+      <w:r>
+        <w:rPr>
+          <w:b/>
+        </w:rPr>
+        <w:t>rm –r ./build</w:t>
+      </w:r>
+    </w:p>
+    <w:p>
+      <w:r>
+        <w:t>Since the first</w:t>
+      </w:r>
+      <w:r>
+        <w:t xml:space="preserve"> TA7 tool assessment, several improvements have been made to the CakeML filter application. </w:t>
+      </w:r>
+      <w:r>
+        <w:t>Firstly, the CAmkES tool has been extended with native support for components written in CakeML. This allowed us to remove the complicated C code which was responsible for interfacing the application logic with the C code that CAmkES previously generated for communication between components. In the new version of the application, CAmkES generates a CakeML event loop which calls seL4 system calls directly, and dispatches remote procedure calls to the correct CakeML functions.</w:t>
+      </w:r>
+    </w:p>
+    <w:p>
+      <w:r>
+        <w:t xml:space="preserve">Furthermore, the handling of strings has been improved by our transition to the new version of CAmkES. Previously we used a fixed-size buffer to hold the input to the filter, which meant that the filter regular expression had to account for the trailing sequence of nul bytes. In our improved version of the application, this is no longer required, as input strings are correctly </w:t>
+      </w:r>
+      <w:r>
+        <w:t>truncated so that they contain no extraneous characters.</w:t>
+      </w:r>
+      <w:bookmarkStart w:id="26" w:name="_GoBack"/>
       <w:bookmarkEnd w:id="26"/>
-      <w:r>
-        <w:t xml:space="preserve">. </w:t>
-      </w:r>
-      <w:proofErr w:type="spellStart"/>
-      <w:r>
-        <w:t>CAmkES</w:t>
-      </w:r>
-      <w:proofErr w:type="spellEnd"/>
-      <w:r>
-        <w:t xml:space="preserve"> filter output.</w:t>
-      </w:r>
-    </w:p>
-    <w:p>
-      <w:r>
-        <w:t>To exit QEMU once it has completed execution, enter ‘</w:t>
-      </w:r>
-      <w:proofErr w:type="spellStart"/>
-      <w:r>
-        <w:t>ctrol</w:t>
-      </w:r>
-      <w:proofErr w:type="spellEnd"/>
-      <w:r>
-        <w:t>-a’ followed by ‘x’.</w:t>
-      </w:r>
-    </w:p>
-    <w:p>
-      <w:r>
-        <w:t xml:space="preserve">Note that if you make changes to the </w:t>
-      </w:r>
-      <w:proofErr w:type="spellStart"/>
-      <w:r>
-        <w:t>p</w:t>
-      </w:r>
-      <w:r>
-        <w:t>roducer.c</w:t>
-      </w:r>
-      <w:proofErr w:type="spellEnd"/>
-      <w:r>
-        <w:t xml:space="preserve"> file, you must delete the ~/CASE/</w:t>
-      </w:r>
-      <w:proofErr w:type="spellStart"/>
-      <w:r>
-        <w:t>cakeml</w:t>
-      </w:r>
-      <w:proofErr w:type="spellEnd"/>
-      <w:r>
-        <w:t>-filter/build directory by typing</w:t>
-      </w:r>
-    </w:p>
-    <w:p>
-      <w:pPr>
-        <w:rPr>
-          <w:b/>
-        </w:rPr>
-      </w:pPr>
-      <w:proofErr w:type="spellStart"/>
-      <w:proofErr w:type="gramStart"/>
-      <w:r>
-        <w:rPr>
-          <w:b/>
-        </w:rPr>
-        <w:t>rm</w:t>
-      </w:r>
-      <w:proofErr w:type="spellEnd"/>
-      <w:proofErr w:type="gramEnd"/>
-      <w:r>
-        <w:rPr>
-          <w:b/>
-        </w:rPr>
-        <w:t xml:space="preserve"> –r ./build</w:t>
-      </w:r>
     </w:p>
     <w:sectPr>
       <w:footerReference w:type="default" r:id="rId34"/>
@@ -5839,7 +5322,7 @@
 </file>
 
 <file path=word/endnotes.xml><?xml version="1.0" encoding="utf-8"?>
-<w:endnotes xmlns:wpc="http://schemas.microsoft.com/office/word/2010/wordprocessingCanvas" xmlns:mc="http://schemas.openxmlformats.org/markup-compatibility/2006" xmlns:o="urn:schemas-microsoft-com:office:office" xmlns:r="http://schemas.openxmlformats.org/officeDocument/2006/relationships" xmlns:m="http://schemas.openxmlformats.org/officeDocument/2006/math" xmlns:v="urn:schemas-microsoft-com:vml" xmlns:wp14="http://schemas.microsoft.com/office/word/2010/wordprocessingDrawing" xmlns:wp="http://schemas.openxmlformats.org/drawingml/2006/wordprocessingDrawing" xmlns:w10="urn:schemas-microsoft-com:office:word" xmlns:w="http://schemas.openxmlformats.org/wordprocessingml/2006/main" xmlns:w14="http://schemas.microsoft.com/office/word/2010/wordml" xmlns:w15="http://schemas.microsoft.com/office/word/2012/wordml" xmlns:wpg="http://schemas.microsoft.com/office/word/2010/wordprocessingGroup" xmlns:wpi="http://schemas.microsoft.com/office/word/2010/wordprocessingInk" xmlns:wne="http://schemas.microsoft.com/office/word/2006/wordml" xmlns:wps="http://schemas.microsoft.com/office/word/2010/wordprocessingShape" mc:Ignorable="w14 w15 wp14">
+<w:endnotes xmlns:wpc="http://schemas.microsoft.com/office/word/2010/wordprocessingCanvas" xmlns:cx="http://schemas.microsoft.com/office/drawing/2014/chartex" xmlns:cx1="http://schemas.microsoft.com/office/drawing/2015/9/8/chartex" xmlns:cx2="http://schemas.microsoft.com/office/drawing/2015/10/21/chartex" xmlns:cx3="http://schemas.microsoft.com/office/drawing/2016/5/9/chartex" xmlns:cx4="http://schemas.microsoft.com/office/drawing/2016/5/10/chartex" xmlns:cx5="http://schemas.microsoft.com/office/drawing/2016/5/11/chartex" xmlns:cx6="http://schemas.microsoft.com/office/drawing/2016/5/12/chartex" xmlns:cx7="http://schemas.microsoft.com/office/drawing/2016/5/13/chartex" xmlns:cx8="http://schemas.microsoft.com/office/drawing/2016/5/14/chartex" xmlns:mc="http://schemas.openxmlformats.org/markup-compatibility/2006" xmlns:aink="http://schemas.microsoft.com/office/drawing/2016/ink" xmlns:am3d="http://schemas.microsoft.com/office/drawing/2017/model3d" xmlns:o="urn:schemas-microsoft-com:office:office" xmlns:r="http://schemas.openxmlformats.org/officeDocument/2006/relationships" xmlns:m="http://schemas.openxmlformats.org/officeDocument/2006/math" xmlns:v="urn:schemas-microsoft-com:vml" xmlns:wp14="http://schemas.microsoft.com/office/word/2010/wordprocessingDrawing" xmlns:wp="http://schemas.openxmlformats.org/drawingml/2006/wordprocessingDrawing" xmlns:w10="urn:schemas-microsoft-com:office:word" xmlns:w="http://schemas.openxmlformats.org/wordprocessingml/2006/main" xmlns:w14="http://schemas.microsoft.com/office/word/2010/wordml" xmlns:w15="http://schemas.microsoft.com/office/word/2012/wordml" xmlns:w16cid="http://schemas.microsoft.com/office/word/2016/wordml/cid" xmlns:w16se="http://schemas.microsoft.com/office/word/2015/wordml/symex" xmlns:wpg="http://schemas.microsoft.com/office/word/2010/wordprocessingGroup" xmlns:wpi="http://schemas.microsoft.com/office/word/2010/wordprocessingInk" xmlns:wne="http://schemas.microsoft.com/office/word/2006/wordml" xmlns:wps="http://schemas.microsoft.com/office/word/2010/wordprocessingShape" mc:Ignorable="w14 w15 w16se w16cid wp14">
   <w:endnote w:type="separator" w:id="-1">
     <w:p>
       <w:pPr>
@@ -5864,7 +5347,7 @@
 </file>
 
 <file path=word/footer1.xml><?xml version="1.0" encoding="utf-8"?>
-<w:ftr xmlns:wpc="http://schemas.microsoft.com/office/word/2010/wordprocessingCanvas" xmlns:mc="http://schemas.openxmlformats.org/markup-compatibility/2006" xmlns:o="urn:schemas-microsoft-com:office:office" xmlns:r="http://schemas.openxmlformats.org/officeDocument/2006/relationships" xmlns:m="http://schemas.openxmlformats.org/officeDocument/2006/math" xmlns:v="urn:schemas-microsoft-com:vml" xmlns:wp14="http://schemas.microsoft.com/office/word/2010/wordprocessingDrawing" xmlns:wp="http://schemas.openxmlformats.org/drawingml/2006/wordprocessingDrawing" xmlns:w10="urn:schemas-microsoft-com:office:word" xmlns:w="http://schemas.openxmlformats.org/wordprocessingml/2006/main" xmlns:w14="http://schemas.microsoft.com/office/word/2010/wordml" xmlns:w15="http://schemas.microsoft.com/office/word/2012/wordml" xmlns:wpg="http://schemas.microsoft.com/office/word/2010/wordprocessingGroup" xmlns:wpi="http://schemas.microsoft.com/office/word/2010/wordprocessingInk" xmlns:wne="http://schemas.microsoft.com/office/word/2006/wordml" xmlns:wps="http://schemas.microsoft.com/office/word/2010/wordprocessingShape" mc:Ignorable="w14 w15 wp14">
+<w:ftr xmlns:wpc="http://schemas.microsoft.com/office/word/2010/wordprocessingCanvas" xmlns:cx="http://schemas.microsoft.com/office/drawing/2014/chartex" xmlns:cx1="http://schemas.microsoft.com/office/drawing/2015/9/8/chartex" xmlns:cx2="http://schemas.microsoft.com/office/drawing/2015/10/21/chartex" xmlns:cx3="http://schemas.microsoft.com/office/drawing/2016/5/9/chartex" xmlns:cx4="http://schemas.microsoft.com/office/drawing/2016/5/10/chartex" xmlns:cx5="http://schemas.microsoft.com/office/drawing/2016/5/11/chartex" xmlns:cx6="http://schemas.microsoft.com/office/drawing/2016/5/12/chartex" xmlns:cx7="http://schemas.microsoft.com/office/drawing/2016/5/13/chartex" xmlns:cx8="http://schemas.microsoft.com/office/drawing/2016/5/14/chartex" xmlns:mc="http://schemas.openxmlformats.org/markup-compatibility/2006" xmlns:aink="http://schemas.microsoft.com/office/drawing/2016/ink" xmlns:am3d="http://schemas.microsoft.com/office/drawing/2017/model3d" xmlns:o="urn:schemas-microsoft-com:office:office" xmlns:r="http://schemas.openxmlformats.org/officeDocument/2006/relationships" xmlns:m="http://schemas.openxmlformats.org/officeDocument/2006/math" xmlns:v="urn:schemas-microsoft-com:vml" xmlns:wp14="http://schemas.microsoft.com/office/word/2010/wordprocessingDrawing" xmlns:wp="http://schemas.openxmlformats.org/drawingml/2006/wordprocessingDrawing" xmlns:w10="urn:schemas-microsoft-com:office:word" xmlns:w="http://schemas.openxmlformats.org/wordprocessingml/2006/main" xmlns:w14="http://schemas.microsoft.com/office/word/2010/wordml" xmlns:w15="http://schemas.microsoft.com/office/word/2012/wordml" xmlns:w16cid="http://schemas.microsoft.com/office/word/2016/wordml/cid" xmlns:w16se="http://schemas.microsoft.com/office/word/2015/wordml/symex" xmlns:wpg="http://schemas.microsoft.com/office/word/2010/wordprocessingGroup" xmlns:wpi="http://schemas.microsoft.com/office/word/2010/wordprocessingInk" xmlns:wne="http://schemas.microsoft.com/office/word/2006/wordml" xmlns:wps="http://schemas.microsoft.com/office/word/2010/wordprocessingShape" mc:Ignorable="w14 w15 w16se w16cid wp14">
   <w:p>
     <w:pPr>
       <w:pStyle w:val="Footer"/>
@@ -5939,7 +5422,7 @@
 </file>
 
 <file path=word/footnotes.xml><?xml version="1.0" encoding="utf-8"?>
-<w:footnotes xmlns:wpc="http://schemas.microsoft.com/office/word/2010/wordprocessingCanvas" xmlns:mc="http://schemas.openxmlformats.org/markup-compatibility/2006" xmlns:o="urn:schemas-microsoft-com:office:office" xmlns:r="http://schemas.openxmlformats.org/officeDocument/2006/relationships" xmlns:m="http://schemas.openxmlformats.org/officeDocument/2006/math" xmlns:v="urn:schemas-microsoft-com:vml" xmlns:wp14="http://schemas.microsoft.com/office/word/2010/wordprocessingDrawing" xmlns:wp="http://schemas.openxmlformats.org/drawingml/2006/wordprocessingDrawing" xmlns:w10="urn:schemas-microsoft-com:office:word" xmlns:w="http://schemas.openxmlformats.org/wordprocessingml/2006/main" xmlns:w14="http://schemas.microsoft.com/office/word/2010/wordml" xmlns:w15="http://schemas.microsoft.com/office/word/2012/wordml" xmlns:wpg="http://schemas.microsoft.com/office/word/2010/wordprocessingGroup" xmlns:wpi="http://schemas.microsoft.com/office/word/2010/wordprocessingInk" xmlns:wne="http://schemas.microsoft.com/office/word/2006/wordml" xmlns:wps="http://schemas.microsoft.com/office/word/2010/wordprocessingShape" mc:Ignorable="w14 w15 wp14">
+<w:footnotes xmlns:wpc="http://schemas.microsoft.com/office/word/2010/wordprocessingCanvas" xmlns:cx="http://schemas.microsoft.com/office/drawing/2014/chartex" xmlns:cx1="http://schemas.microsoft.com/office/drawing/2015/9/8/chartex" xmlns:cx2="http://schemas.microsoft.com/office/drawing/2015/10/21/chartex" xmlns:cx3="http://schemas.microsoft.com/office/drawing/2016/5/9/chartex" xmlns:cx4="http://schemas.microsoft.com/office/drawing/2016/5/10/chartex" xmlns:cx5="http://schemas.microsoft.com/office/drawing/2016/5/11/chartex" xmlns:cx6="http://schemas.microsoft.com/office/drawing/2016/5/12/chartex" xmlns:cx7="http://schemas.microsoft.com/office/drawing/2016/5/13/chartex" xmlns:cx8="http://schemas.microsoft.com/office/drawing/2016/5/14/chartex" xmlns:mc="http://schemas.openxmlformats.org/markup-compatibility/2006" xmlns:aink="http://schemas.microsoft.com/office/drawing/2016/ink" xmlns:am3d="http://schemas.microsoft.com/office/drawing/2017/model3d" xmlns:o="urn:schemas-microsoft-com:office:office" xmlns:r="http://schemas.openxmlformats.org/officeDocument/2006/relationships" xmlns:m="http://schemas.openxmlformats.org/officeDocument/2006/math" xmlns:v="urn:schemas-microsoft-com:vml" xmlns:wp14="http://schemas.microsoft.com/office/word/2010/wordprocessingDrawing" xmlns:wp="http://schemas.openxmlformats.org/drawingml/2006/wordprocessingDrawing" xmlns:w10="urn:schemas-microsoft-com:office:word" xmlns:w="http://schemas.openxmlformats.org/wordprocessingml/2006/main" xmlns:w14="http://schemas.microsoft.com/office/word/2010/wordml" xmlns:w15="http://schemas.microsoft.com/office/word/2012/wordml" xmlns:w16cid="http://schemas.microsoft.com/office/word/2016/wordml/cid" xmlns:w16se="http://schemas.microsoft.com/office/word/2015/wordml/symex" xmlns:wpg="http://schemas.microsoft.com/office/word/2010/wordprocessingGroup" xmlns:wpi="http://schemas.microsoft.com/office/word/2010/wordprocessingInk" xmlns:wne="http://schemas.microsoft.com/office/word/2006/wordml" xmlns:wps="http://schemas.microsoft.com/office/word/2010/wordprocessingShape" mc:Ignorable="w14 w15 w16se w16cid wp14">
   <w:footnote w:type="separator" w:id="-1">
     <w:p>
       <w:pPr>
@@ -5964,7 +5447,7 @@
 </file>
 
 <file path=word/numbering.xml><?xml version="1.0" encoding="utf-8"?>
-<w:numbering xmlns:wpc="http://schemas.microsoft.com/office/word/2010/wordprocessingCanvas" xmlns:mc="http://schemas.openxmlformats.org/markup-compatibility/2006" xmlns:o="urn:schemas-microsoft-com:office:office" xmlns:r="http://schemas.openxmlformats.org/officeDocument/2006/relationships" xmlns:m="http://schemas.openxmlformats.org/officeDocument/2006/math" xmlns:v="urn:schemas-microsoft-com:vml" xmlns:wp14="http://schemas.microsoft.com/office/word/2010/wordprocessingDrawing" xmlns:wp="http://schemas.openxmlformats.org/drawingml/2006/wordprocessingDrawing" xmlns:w10="urn:schemas-microsoft-com:office:word" xmlns:w="http://schemas.openxmlformats.org/wordprocessingml/2006/main" xmlns:w14="http://schemas.microsoft.com/office/word/2010/wordml" xmlns:w15="http://schemas.microsoft.com/office/word/2012/wordml" xmlns:wpg="http://schemas.microsoft.com/office/word/2010/wordprocessingGroup" xmlns:wpi="http://schemas.microsoft.com/office/word/2010/wordprocessingInk" xmlns:wne="http://schemas.microsoft.com/office/word/2006/wordml" xmlns:wps="http://schemas.microsoft.com/office/word/2010/wordprocessingShape" mc:Ignorable="w14 w15 wp14">
+<w:numbering xmlns:wpc="http://schemas.microsoft.com/office/word/2010/wordprocessingCanvas" xmlns:cx="http://schemas.microsoft.com/office/drawing/2014/chartex" xmlns:cx1="http://schemas.microsoft.com/office/drawing/2015/9/8/chartex" xmlns:cx2="http://schemas.microsoft.com/office/drawing/2015/10/21/chartex" xmlns:cx3="http://schemas.microsoft.com/office/drawing/2016/5/9/chartex" xmlns:cx4="http://schemas.microsoft.com/office/drawing/2016/5/10/chartex" xmlns:cx5="http://schemas.microsoft.com/office/drawing/2016/5/11/chartex" xmlns:cx6="http://schemas.microsoft.com/office/drawing/2016/5/12/chartex" xmlns:cx7="http://schemas.microsoft.com/office/drawing/2016/5/13/chartex" xmlns:cx8="http://schemas.microsoft.com/office/drawing/2016/5/14/chartex" xmlns:mc="http://schemas.openxmlformats.org/markup-compatibility/2006" xmlns:aink="http://schemas.microsoft.com/office/drawing/2016/ink" xmlns:am3d="http://schemas.microsoft.com/office/drawing/2017/model3d" xmlns:o="urn:schemas-microsoft-com:office:office" xmlns:r="http://schemas.openxmlformats.org/officeDocument/2006/relationships" xmlns:m="http://schemas.openxmlformats.org/officeDocument/2006/math" xmlns:v="urn:schemas-microsoft-com:vml" xmlns:wp14="http://schemas.microsoft.com/office/word/2010/wordprocessingDrawing" xmlns:wp="http://schemas.openxmlformats.org/drawingml/2006/wordprocessingDrawing" xmlns:w10="urn:schemas-microsoft-com:office:word" xmlns:w="http://schemas.openxmlformats.org/wordprocessingml/2006/main" xmlns:w14="http://schemas.microsoft.com/office/word/2010/wordml" xmlns:w15="http://schemas.microsoft.com/office/word/2012/wordml" xmlns:w16cid="http://schemas.microsoft.com/office/word/2016/wordml/cid" xmlns:w16se="http://schemas.microsoft.com/office/word/2015/wordml/symex" xmlns:wpg="http://schemas.microsoft.com/office/word/2010/wordprocessingGroup" xmlns:wpi="http://schemas.microsoft.com/office/word/2010/wordprocessingInk" xmlns:wne="http://schemas.microsoft.com/office/word/2006/wordml" xmlns:wps="http://schemas.microsoft.com/office/word/2010/wordprocessingShape" mc:Ignorable="w14 w15 w16se w16cid wp14">
   <w:abstractNum w:abstractNumId="0" w15:restartNumberingAfterBreak="0">
     <w:nsid w:val="2FE805AE"/>
     <w:multiLevelType w:val="hybridMultilevel"/>
@@ -6058,7 +5541,7 @@
 </file>
 
 <file path=word/styles.xml><?xml version="1.0" encoding="utf-8"?>
-<w:styles xmlns:mc="http://schemas.openxmlformats.org/markup-compatibility/2006" xmlns:r="http://schemas.openxmlformats.org/officeDocument/2006/relationships" xmlns:w="http://schemas.openxmlformats.org/wordprocessingml/2006/main" xmlns:w14="http://schemas.microsoft.com/office/word/2010/wordml" xmlns:w15="http://schemas.microsoft.com/office/word/2012/wordml" mc:Ignorable="w14 w15">
+<w:styles xmlns:mc="http://schemas.openxmlformats.org/markup-compatibility/2006" xmlns:r="http://schemas.openxmlformats.org/officeDocument/2006/relationships" xmlns:w="http://schemas.openxmlformats.org/wordprocessingml/2006/main" xmlns:w14="http://schemas.microsoft.com/office/word/2010/wordml" xmlns:w15="http://schemas.microsoft.com/office/word/2012/wordml" xmlns:w16cid="http://schemas.microsoft.com/office/word/2016/wordml/cid" xmlns:w16se="http://schemas.microsoft.com/office/word/2015/wordml/symex" mc:Ignorable="w14 w15 w16se w16cid">
   <w:docDefaults>
     <w:rPrDefault>
       <w:rPr>
@@ -6074,7 +5557,7 @@
       </w:pPr>
     </w:pPrDefault>
   </w:docDefaults>
-  <w:latentStyles w:defLockedState="0" w:defUIPriority="99" w:defSemiHidden="0" w:defUnhideWhenUsed="0" w:defQFormat="0" w:count="371">
+  <w:latentStyles w:defLockedState="0" w:defUIPriority="99" w:defSemiHidden="0" w:defUnhideWhenUsed="0" w:defQFormat="0" w:count="375">
     <w:lsdException w:name="Normal" w:uiPriority="0" w:qFormat="1"/>
     <w:lsdException w:name="heading 1" w:uiPriority="9" w:qFormat="1"/>
     <w:lsdException w:name="heading 2" w:semiHidden="1" w:uiPriority="9" w:unhideWhenUsed="1" w:qFormat="1"/>
@@ -6446,6 +5929,10 @@
     <w:lsdException w:name="List Table 5 Dark Accent 6" w:uiPriority="50"/>
     <w:lsdException w:name="List Table 6 Colorful Accent 6" w:uiPriority="51"/>
     <w:lsdException w:name="List Table 7 Colorful Accent 6" w:uiPriority="52"/>
+    <w:lsdException w:name="Mention" w:semiHidden="1" w:unhideWhenUsed="1"/>
+    <w:lsdException w:name="Smart Hyperlink" w:semiHidden="1" w:unhideWhenUsed="1"/>
+    <w:lsdException w:name="Hashtag" w:semiHidden="1" w:unhideWhenUsed="1"/>
+    <w:lsdException w:name="Unresolved Mention" w:semiHidden="1" w:unhideWhenUsed="1"/>
   </w:latentStyles>
   <w:style w:type="paragraph" w:default="1" w:styleId="Normal">
     <w:name w:val="Normal"/>
@@ -7053,7 +6540,7 @@
 </file>
 
 <file path=customXml/itemProps1.xml><?xml version="1.0" encoding="utf-8"?>
-<ds:datastoreItem xmlns:ds="http://schemas.openxmlformats.org/officeDocument/2006/customXml" ds:itemID="{7102B3C6-551B-4830-B7F1-7F0BF104900C}">
+<ds:datastoreItem xmlns:ds="http://schemas.openxmlformats.org/officeDocument/2006/customXml" ds:itemID="{49C71C30-8C15-B642-BD16-3683E8F6CCF0}">
   <ds:schemaRefs>
     <ds:schemaRef ds:uri="http://schemas.openxmlformats.org/officeDocument/2006/bibliography"/>
   </ds:schemaRefs>

</xml_diff>